<commit_message>
updated example and template lab reports to match switch to tinkercad
</commit_message>
<xml_diff>
--- a/Example Lab Report.docx
+++ b/Example Lab Report.docx
@@ -80,7 +80,21 @@
           <w:sz w:val="28"/>
           <w:szCs w:val="28"/>
         </w:rPr>
-        <w:t>9/12/20</w:t>
+        <w:t>9/1</w:t>
+      </w:r>
+      <w:r>
+        <w:rPr>
+          <w:sz w:val="28"/>
+          <w:szCs w:val="28"/>
+        </w:rPr>
+        <w:t>5</w:t>
+      </w:r>
+      <w:r>
+        <w:rPr>
+          <w:sz w:val="28"/>
+          <w:szCs w:val="28"/>
+        </w:rPr>
+        <w:t>/20</w:t>
       </w:r>
     </w:p>
     <w:p/>
@@ -96,7 +110,7 @@
           <w:sz w:val="40"/>
           <w:szCs w:val="40"/>
         </w:rPr>
-        <w:t>Components</w:t>
+        <w:t>Screenshot + Components</w:t>
       </w:r>
       <w:r>
         <w:rPr>
@@ -105,6 +119,76 @@
         </w:rPr>
         <w:t>:</w:t>
       </w:r>
+    </w:p>
+    <w:p>
+      <w:pPr>
+        <w:jc w:val="center"/>
+        <w:rPr>
+          <w:sz w:val="40"/>
+          <w:szCs w:val="40"/>
+        </w:rPr>
+      </w:pPr>
+      <w:r>
+        <w:rPr>
+          <w:noProof/>
+        </w:rPr>
+        <w:drawing>
+          <wp:inline distT="0" distB="0" distL="0" distR="0" wp14:anchorId="4DF334F4" wp14:editId="745AB0DA">
+            <wp:extent cx="3876675" cy="2477213"/>
+            <wp:effectExtent l="0" t="0" r="0" b="0"/>
+            <wp:docPr id="1" name="Picture 1"/>
+            <wp:cNvGraphicFramePr>
+              <a:graphicFrameLocks xmlns:a="http://schemas.openxmlformats.org/drawingml/2006/main" noChangeAspect="1"/>
+            </wp:cNvGraphicFramePr>
+            <a:graphic xmlns:a="http://schemas.openxmlformats.org/drawingml/2006/main">
+              <a:graphicData uri="http://schemas.openxmlformats.org/drawingml/2006/picture">
+                <pic:pic xmlns:pic="http://schemas.openxmlformats.org/drawingml/2006/picture">
+                  <pic:nvPicPr>
+                    <pic:cNvPr id="0" name="Picture 1"/>
+                    <pic:cNvPicPr>
+                      <a:picLocks noChangeAspect="1" noChangeArrowheads="1"/>
+                    </pic:cNvPicPr>
+                  </pic:nvPicPr>
+                  <pic:blipFill>
+                    <a:blip r:embed="rId7">
+                      <a:extLst>
+                        <a:ext uri="{28A0092B-C50C-407E-A947-70E740481C1C}">
+                          <a14:useLocalDpi xmlns:a14="http://schemas.microsoft.com/office/drawing/2010/main" val="0"/>
+                        </a:ext>
+                      </a:extLst>
+                    </a:blip>
+                    <a:srcRect/>
+                    <a:stretch>
+                      <a:fillRect/>
+                    </a:stretch>
+                  </pic:blipFill>
+                  <pic:spPr bwMode="auto">
+                    <a:xfrm>
+                      <a:off x="0" y="0"/>
+                      <a:ext cx="3899577" cy="2491847"/>
+                    </a:xfrm>
+                    <a:prstGeom prst="rect">
+                      <a:avLst/>
+                    </a:prstGeom>
+                    <a:noFill/>
+                    <a:ln>
+                      <a:noFill/>
+                    </a:ln>
+                  </pic:spPr>
+                </pic:pic>
+              </a:graphicData>
+            </a:graphic>
+          </wp:inline>
+        </w:drawing>
+      </w:r>
+    </w:p>
+    <w:p>
+      <w:pPr>
+        <w:rPr>
+          <w:sz w:val="40"/>
+          <w:szCs w:val="40"/>
+        </w:rPr>
+      </w:pPr>
     </w:p>
     <w:p>
       <w:pPr>
@@ -128,7 +212,16 @@
         </w:numPr>
       </w:pPr>
       <w:r>
-        <w:t>Resistor - …</w:t>
+        <w:t xml:space="preserve">Resistor </w:t>
+      </w:r>
+      <w:r>
+        <w:t>–</w:t>
+      </w:r>
+      <w:r>
+        <w:t xml:space="preserve"> </w:t>
+      </w:r>
+      <w:r>
+        <w:t>…</w:t>
       </w:r>
     </w:p>
     <w:p/>
@@ -165,13 +258,25 @@
         <w:t xml:space="preserve">We created a simple circuit to test out the Arduino and get comfortable with </w:t>
       </w:r>
       <w:r>
-        <w:t xml:space="preserve">the IDE. </w:t>
-      </w:r>
-      <w:r>
-        <w:t xml:space="preserve">First, we connected the resistor and LED to the breadboard. We put one leg of the resistor in row 3 by itself and the </w:t>
-      </w:r>
-      <w:r>
-        <w:t>other in row 5. We put one leg of the LED in row 5 and the other in row 7. We then connected the 5V power to row 3 and ground to row 7 creating a full circuit. The LED was continuously on at the same brightness.</w:t>
+        <w:t>tinkercad</w:t>
+      </w:r>
+      <w:r>
+        <w:t xml:space="preserve">. </w:t>
+      </w:r>
+      <w:r>
+        <w:t xml:space="preserve">First, we connected the resistor and LED </w:t>
+      </w:r>
+      <w:r>
+        <w:t>together</w:t>
+      </w:r>
+      <w:r>
+        <w:t xml:space="preserve">. </w:t>
+      </w:r>
+      <w:r>
+        <w:t xml:space="preserve">It is important that the power(5v) is connected to the right leg of the resistor. </w:t>
+      </w:r>
+      <w:r>
+        <w:t>The LED was continuously on at the same brightness.</w:t>
       </w:r>
     </w:p>
     <w:p>
@@ -245,13 +350,8 @@
           <w:numId w:val="3"/>
         </w:numPr>
       </w:pPr>
-      <w:proofErr w:type="gramStart"/>
-      <w:r>
-        <w:t>Originally</w:t>
-      </w:r>
-      <w:proofErr w:type="gramEnd"/>
-      <w:r>
-        <w:t xml:space="preserve"> we didn’t use a resistor and our led burnt out.</w:t>
+      <w:r>
+        <w:t>Originally we didn’t use a resistor and our led burnt out.</w:t>
       </w:r>
       <w:r>
         <w:t xml:space="preserve"> </w:t>
@@ -289,6 +389,9 @@
       </w:pPr>
       <w:r>
         <w:t>copy and paste your code.</w:t>
+      </w:r>
+      <w:r>
+        <w:t xml:space="preserve"> (no code was used in this very simple example)</w:t>
       </w:r>
     </w:p>
     <w:sectPr>

</xml_diff>